<commit_message>
Update all file report
</commit_message>
<xml_diff>
--- a/Report/09-19424007-19424051-19424054 Analysis Report.docx
+++ b/Report/09-19424007-19424051-19424054 Analysis Report.docx
@@ -420,7 +420,7 @@
       <w:r>
         <w:fldChar w:fldCharType="separate"/>
       </w:r>
-      <w:hyperlink w:anchor="_Toc43059276" w:history="1">
+      <w:hyperlink w:anchor="_Toc43119272" w:history="1">
         <w:r>
           <w:rPr>
             <w:rStyle w:val="Hyperlink"/>
@@ -448,7 +448,7 @@
             <w:noProof/>
             <w:webHidden/>
           </w:rPr>
-          <w:instrText xml:space="preserve"> PAGEREF _Toc43059276 \h </w:instrText>
+          <w:instrText xml:space="preserve"> PAGEREF _Toc43119272 \h </w:instrText>
         </w:r>
         <w:r>
           <w:rPr>
@@ -492,7 +492,7 @@
           <w:sz w:val="22"/>
         </w:rPr>
       </w:pPr>
-      <w:hyperlink w:anchor="_Toc43059277" w:history="1">
+      <w:hyperlink w:anchor="_Toc43119273" w:history="1">
         <w:r>
           <w:rPr>
             <w:rStyle w:val="Hyperlink"/>
@@ -536,7 +536,7 @@
             <w:noProof/>
             <w:webHidden/>
           </w:rPr>
-          <w:instrText xml:space="preserve"> PAGEREF _Toc43059277 \h </w:instrText>
+          <w:instrText xml:space="preserve"> PAGEREF _Toc43119273 \h </w:instrText>
         </w:r>
         <w:r>
           <w:rPr>
@@ -580,7 +580,7 @@
           <w:sz w:val="22"/>
         </w:rPr>
       </w:pPr>
-      <w:hyperlink w:anchor="_Toc43059278" w:history="1">
+      <w:hyperlink w:anchor="_Toc43119274" w:history="1">
         <w:r>
           <w:rPr>
             <w:rStyle w:val="Hyperlink"/>
@@ -625,7 +625,7 @@
             <w:noProof/>
             <w:webHidden/>
           </w:rPr>
-          <w:instrText xml:space="preserve"> PAGEREF _Toc43059278 \h </w:instrText>
+          <w:instrText xml:space="preserve"> PAGEREF _Toc43119274 \h </w:instrText>
         </w:r>
         <w:r>
           <w:rPr>
@@ -669,7 +669,7 @@
           <w:sz w:val="22"/>
         </w:rPr>
       </w:pPr>
-      <w:hyperlink w:anchor="_Toc43059281" w:history="1">
+      <w:hyperlink w:anchor="_Toc43119277" w:history="1">
         <w:r>
           <w:rPr>
             <w:rStyle w:val="Hyperlink"/>
@@ -714,7 +714,7 @@
             <w:noProof/>
             <w:webHidden/>
           </w:rPr>
-          <w:instrText xml:space="preserve"> PAGEREF _Toc43059281 \h </w:instrText>
+          <w:instrText xml:space="preserve"> PAGEREF _Toc43119277 \h </w:instrText>
         </w:r>
         <w:r>
           <w:rPr>
@@ -758,7 +758,7 @@
           <w:sz w:val="22"/>
         </w:rPr>
       </w:pPr>
-      <w:hyperlink w:anchor="_Toc43059282" w:history="1">
+      <w:hyperlink w:anchor="_Toc43119278" w:history="1">
         <w:r>
           <w:rPr>
             <w:rStyle w:val="Hyperlink"/>
@@ -803,7 +803,7 @@
             <w:noProof/>
             <w:webHidden/>
           </w:rPr>
-          <w:instrText xml:space="preserve"> PAGEREF _Toc43059282 \h </w:instrText>
+          <w:instrText xml:space="preserve"> PAGEREF _Toc43119278 \h </w:instrText>
         </w:r>
         <w:r>
           <w:rPr>
@@ -847,7 +847,7 @@
           <w:sz w:val="22"/>
         </w:rPr>
       </w:pPr>
-      <w:hyperlink w:anchor="_Toc43059283" w:history="1">
+      <w:hyperlink w:anchor="_Toc43119279" w:history="1">
         <w:r>
           <w:rPr>
             <w:rStyle w:val="Hyperlink"/>
@@ -891,7 +891,7 @@
             <w:noProof/>
             <w:webHidden/>
           </w:rPr>
-          <w:instrText xml:space="preserve"> PAGEREF _Toc43059283 \h </w:instrText>
+          <w:instrText xml:space="preserve"> PAGEREF _Toc43119279 \h </w:instrText>
         </w:r>
         <w:r>
           <w:rPr>
@@ -951,6 +951,8 @@
           <w:docGrid w:linePitch="360"/>
         </w:sectPr>
       </w:pPr>
+      <w:bookmarkStart w:id="0" w:name="_GoBack"/>
+      <w:bookmarkEnd w:id="0"/>
     </w:p>
     <w:p>
       <w:pPr>
@@ -1002,8 +1004,8 @@
           <w:color w:val="000000" w:themeColor="text1"/>
         </w:rPr>
       </w:pPr>
-      <w:bookmarkStart w:id="0" w:name="_Toc337453954"/>
-      <w:bookmarkStart w:id="1" w:name="_Toc43059276"/>
+      <w:bookmarkStart w:id="1" w:name="_Toc337453954"/>
+      <w:bookmarkStart w:id="2" w:name="_Toc43119272"/>
       <w:r>
         <w:rPr>
           <w:rFonts w:cs="Segoe UI"/>
@@ -1011,8 +1013,8 @@
         </w:rPr>
         <w:t>Các nội dung chính</w:t>
       </w:r>
-      <w:bookmarkEnd w:id="0"/>
       <w:bookmarkEnd w:id="1"/>
+      <w:bookmarkEnd w:id="2"/>
     </w:p>
     <w:p>
       <w:pPr>
@@ -1327,14 +1329,14 @@
           <w:rFonts w:cs="Segoe UI"/>
         </w:rPr>
       </w:pPr>
-      <w:bookmarkStart w:id="2" w:name="_Toc20220525"/>
-      <w:bookmarkStart w:id="3" w:name="_Toc43059277"/>
+      <w:bookmarkStart w:id="3" w:name="_Toc20220525"/>
+      <w:bookmarkStart w:id="4" w:name="_Toc43119273"/>
       <w:r>
         <w:lastRenderedPageBreak/>
         <w:t>Bảng đánh giá thành viên</w:t>
       </w:r>
-      <w:bookmarkEnd w:id="2"/>
       <w:bookmarkEnd w:id="3"/>
+      <w:bookmarkEnd w:id="4"/>
     </w:p>
     <w:p>
       <w:pPr>
@@ -1866,7 +1868,7 @@
           <w:rFonts w:cs="Segoe UI"/>
         </w:rPr>
       </w:pPr>
-      <w:bookmarkStart w:id="4" w:name="_Toc43059278"/>
+      <w:bookmarkStart w:id="5" w:name="_Toc43119274"/>
       <w:r>
         <w:rPr>
           <w:rFonts w:cs="Segoe UI"/>
@@ -1874,7 +1876,7 @@
         <w:lastRenderedPageBreak/>
         <w:t>Mô tả bài toán</w:t>
       </w:r>
-      <w:bookmarkEnd w:id="4"/>
+      <w:bookmarkEnd w:id="5"/>
     </w:p>
     <w:p>
       <w:pPr>
@@ -1907,8 +1909,9 @@
           <w:szCs w:val="26"/>
         </w:rPr>
       </w:pPr>
-      <w:bookmarkStart w:id="5" w:name="_Toc32935567"/>
-      <w:bookmarkStart w:id="6" w:name="_Toc43059279"/>
+      <w:bookmarkStart w:id="6" w:name="_Toc32935567"/>
+      <w:bookmarkStart w:id="7" w:name="_Toc43059279"/>
+      <w:bookmarkStart w:id="8" w:name="_Toc43119275"/>
       <w:r>
         <w:rPr>
           <w:rFonts w:eastAsiaTheme="majorEastAsia" w:cstheme="majorBidi"/>
@@ -1920,8 +1923,9 @@
         </w:rPr>
         <w:t>Nghiệp vụ bài toán:</w:t>
       </w:r>
-      <w:bookmarkEnd w:id="5"/>
       <w:bookmarkEnd w:id="6"/>
+      <w:bookmarkEnd w:id="7"/>
+      <w:bookmarkEnd w:id="8"/>
     </w:p>
     <w:p>
       <w:pPr>
@@ -2371,8 +2375,9 @@
           <w:szCs w:val="26"/>
         </w:rPr>
       </w:pPr>
-      <w:bookmarkStart w:id="7" w:name="_Toc32935568"/>
-      <w:bookmarkStart w:id="8" w:name="_Toc43059280"/>
+      <w:bookmarkStart w:id="9" w:name="_Toc32935568"/>
+      <w:bookmarkStart w:id="10" w:name="_Toc43059280"/>
+      <w:bookmarkStart w:id="11" w:name="_Toc43119276"/>
       <w:r>
         <w:rPr>
           <w:rFonts w:eastAsiaTheme="majorEastAsia" w:cstheme="majorBidi"/>
@@ -2384,8 +2389,9 @@
         </w:rPr>
         <w:t>Môi trường hoạt động:</w:t>
       </w:r>
-      <w:bookmarkEnd w:id="7"/>
-      <w:bookmarkEnd w:id="8"/>
+      <w:bookmarkEnd w:id="9"/>
+      <w:bookmarkEnd w:id="10"/>
+      <w:bookmarkEnd w:id="11"/>
     </w:p>
     <w:p>
       <w:pPr>
@@ -2474,6 +2480,69 @@
         </w:rPr>
         <w:t>Cơ sở dữ liệu: SQL Server</w:t>
       </w:r>
+    </w:p>
+    <w:p>
+      <w:pPr>
+        <w:rPr>
+          <w:rFonts w:ascii="Arial" w:hAnsi="Arial" w:cs="Arial"/>
+          <w:sz w:val="26"/>
+          <w:szCs w:val="26"/>
+        </w:rPr>
+      </w:pPr>
+    </w:p>
+    <w:p>
+      <w:pPr>
+        <w:rPr>
+          <w:rFonts w:ascii="Arial" w:hAnsi="Arial" w:cs="Arial"/>
+          <w:sz w:val="26"/>
+          <w:szCs w:val="26"/>
+        </w:rPr>
+      </w:pPr>
+    </w:p>
+    <w:p>
+      <w:pPr>
+        <w:rPr>
+          <w:rFonts w:ascii="Arial" w:hAnsi="Arial" w:cs="Arial"/>
+          <w:sz w:val="26"/>
+          <w:szCs w:val="26"/>
+        </w:rPr>
+      </w:pPr>
+    </w:p>
+    <w:p>
+      <w:pPr>
+        <w:rPr>
+          <w:rFonts w:ascii="Arial" w:hAnsi="Arial" w:cs="Arial"/>
+          <w:sz w:val="26"/>
+          <w:szCs w:val="26"/>
+        </w:rPr>
+      </w:pPr>
+    </w:p>
+    <w:p>
+      <w:pPr>
+        <w:rPr>
+          <w:rFonts w:ascii="Arial" w:hAnsi="Arial" w:cs="Arial"/>
+          <w:sz w:val="26"/>
+          <w:szCs w:val="26"/>
+        </w:rPr>
+      </w:pPr>
+    </w:p>
+    <w:p>
+      <w:pPr>
+        <w:rPr>
+          <w:rFonts w:ascii="Arial" w:hAnsi="Arial" w:cs="Arial"/>
+          <w:sz w:val="26"/>
+          <w:szCs w:val="26"/>
+        </w:rPr>
+      </w:pPr>
+    </w:p>
+    <w:p>
+      <w:pPr>
+        <w:rPr>
+          <w:rFonts w:ascii="Arial" w:hAnsi="Arial" w:cs="Arial"/>
+          <w:sz w:val="26"/>
+          <w:szCs w:val="26"/>
+        </w:rPr>
+      </w:pPr>
     </w:p>
     <w:p>
       <w:pPr>
@@ -2586,7 +2655,7 @@
           <w:rFonts w:cs="Segoe UI"/>
         </w:rPr>
       </w:pPr>
-      <w:bookmarkStart w:id="9" w:name="_Toc43059281"/>
+      <w:bookmarkStart w:id="12" w:name="_Toc43119277"/>
       <w:r>
         <w:rPr>
           <w:rFonts w:cs="Segoe UI"/>
@@ -2594,7 +2663,7 @@
         <w:lastRenderedPageBreak/>
         <w:t>Tổng quan yêu cầu</w:t>
       </w:r>
-      <w:bookmarkEnd w:id="9"/>
+      <w:bookmarkEnd w:id="12"/>
     </w:p>
     <w:p>
       <w:pPr>
@@ -3259,10 +3328,21 @@
         </w:tc>
       </w:tr>
     </w:tbl>
-    <w:p/>
-    <w:p/>
-    <w:p/>
-    <w:p/>
+    <w:p>
+      <w:pPr>
+        <w:spacing w:line="720" w:lineRule="auto"/>
+      </w:pPr>
+    </w:p>
+    <w:p>
+      <w:pPr>
+        <w:spacing w:line="720" w:lineRule="auto"/>
+      </w:pPr>
+    </w:p>
+    <w:p>
+      <w:pPr>
+        <w:spacing w:line="720" w:lineRule="auto"/>
+      </w:pPr>
+    </w:p>
     <w:p>
       <w:pPr>
         <w:pStyle w:val="Heading4"/>
@@ -4273,7 +4353,6 @@
     </w:p>
     <w:p>
       <w:pPr>
-        <w:ind w:firstLine="709"/>
         <w:rPr>
           <w:color w:val="000000" w:themeColor="text1"/>
         </w:rPr>
@@ -4281,7 +4360,6 @@
     </w:p>
     <w:p>
       <w:pPr>
-        <w:ind w:firstLine="709"/>
         <w:rPr>
           <w:color w:val="000000" w:themeColor="text1"/>
         </w:rPr>
@@ -4289,7 +4367,7 @@
     </w:p>
     <w:p>
       <w:pPr>
-        <w:ind w:firstLine="709"/>
+        <w:spacing w:line="720" w:lineRule="auto"/>
         <w:rPr>
           <w:color w:val="000000" w:themeColor="text1"/>
         </w:rPr>
@@ -4572,15 +4650,6 @@
         </w:rPr>
         <w:t>Cấu hình máy chạy ứng dụng không đòi hỏi quá cao.</w:t>
       </w:r>
-    </w:p>
-    <w:p>
-      <w:pPr>
-        <w:pStyle w:val="Heading1"/>
-        <w:rPr>
-          <w:sz w:val="144"/>
-          <w:szCs w:val="144"/>
-        </w:rPr>
-      </w:pPr>
       <w:r>
         <w:br w:type="page"/>
       </w:r>
@@ -4597,7 +4666,7 @@
           <w:rFonts w:cs="Segoe UI"/>
         </w:rPr>
       </w:pPr>
-      <w:bookmarkStart w:id="10" w:name="_Toc43059282"/>
+      <w:bookmarkStart w:id="13" w:name="_Toc43119278"/>
       <w:r>
         <w:rPr>
           <w:rFonts w:cs="Segoe UI"/>
@@ -4617,7 +4686,7 @@
         </w:rPr>
         <w:t xml:space="preserve"> tả yêu cầu</w:t>
       </w:r>
-      <w:bookmarkEnd w:id="10"/>
+      <w:bookmarkEnd w:id="13"/>
     </w:p>
     <w:p>
       <w:pPr>
@@ -4785,6 +4854,7 @@
     <w:p>
       <w:pPr>
         <w:pStyle w:val="ListParagraph"/>
+        <w:spacing w:line="720" w:lineRule="auto"/>
         <w:ind w:left="0"/>
         <w:rPr>
           <w:rFonts w:cs="Segoe UI"/>
@@ -4796,6 +4866,7 @@
     <w:p>
       <w:pPr>
         <w:pStyle w:val="ListParagraph"/>
+        <w:spacing w:line="720" w:lineRule="auto"/>
         <w:ind w:left="0"/>
         <w:rPr>
           <w:rFonts w:cs="Segoe UI"/>
@@ -4807,6 +4878,7 @@
     <w:p>
       <w:pPr>
         <w:pStyle w:val="ListParagraph"/>
+        <w:spacing w:line="720" w:lineRule="auto"/>
         <w:ind w:left="0"/>
         <w:rPr>
           <w:rFonts w:cs="Segoe UI"/>
@@ -4818,10 +4890,10 @@
     <w:p>
       <w:pPr>
         <w:pStyle w:val="ListParagraph"/>
+        <w:spacing w:line="360" w:lineRule="auto"/>
         <w:ind w:left="0"/>
         <w:rPr>
           <w:rFonts w:cs="Segoe UI"/>
-          <w:i/>
           <w:color w:val="7030A0"/>
         </w:rPr>
       </w:pPr>
@@ -4829,54 +4901,10 @@
     <w:p>
       <w:pPr>
         <w:pStyle w:val="ListParagraph"/>
+        <w:spacing w:line="720" w:lineRule="auto"/>
         <w:ind w:left="0"/>
         <w:rPr>
           <w:rFonts w:cs="Segoe UI"/>
-          <w:i/>
-          <w:color w:val="7030A0"/>
-        </w:rPr>
-      </w:pPr>
-    </w:p>
-    <w:p>
-      <w:pPr>
-        <w:pStyle w:val="ListParagraph"/>
-        <w:ind w:left="0"/>
-        <w:rPr>
-          <w:rFonts w:cs="Segoe UI"/>
-          <w:i/>
-          <w:color w:val="7030A0"/>
-        </w:rPr>
-      </w:pPr>
-    </w:p>
-    <w:p>
-      <w:pPr>
-        <w:pStyle w:val="ListParagraph"/>
-        <w:ind w:left="0"/>
-        <w:rPr>
-          <w:rFonts w:cs="Segoe UI"/>
-          <w:i/>
-          <w:color w:val="7030A0"/>
-        </w:rPr>
-      </w:pPr>
-    </w:p>
-    <w:p>
-      <w:pPr>
-        <w:pStyle w:val="ListParagraph"/>
-        <w:ind w:left="0"/>
-        <w:rPr>
-          <w:rFonts w:cs="Segoe UI"/>
-          <w:i/>
-          <w:color w:val="7030A0"/>
-        </w:rPr>
-      </w:pPr>
-    </w:p>
-    <w:p>
-      <w:pPr>
-        <w:pStyle w:val="ListParagraph"/>
-        <w:ind w:left="0"/>
-        <w:rPr>
-          <w:rFonts w:cs="Segoe UI"/>
-          <w:i/>
           <w:color w:val="7030A0"/>
         </w:rPr>
       </w:pPr>
@@ -4888,6 +4916,7 @@
           <w:ilvl w:val="1"/>
           <w:numId w:val="1"/>
         </w:numPr>
+        <w:spacing w:before="0"/>
         <w:rPr>
           <w:rFonts w:ascii="Times New Roman" w:hAnsi="Times New Roman" w:cs="Times New Roman"/>
           <w:color w:val="auto"/>
@@ -5836,12 +5865,21 @@
         </w:tc>
       </w:tr>
     </w:tbl>
-    <w:p/>
-    <w:p/>
-    <w:p/>
-    <w:p/>
-    <w:p/>
-    <w:p/>
+    <w:p>
+      <w:pPr>
+        <w:spacing w:line="720" w:lineRule="auto"/>
+      </w:pPr>
+    </w:p>
+    <w:p>
+      <w:pPr>
+        <w:spacing w:line="720" w:lineRule="auto"/>
+      </w:pPr>
+    </w:p>
+    <w:p>
+      <w:pPr>
+        <w:spacing w:line="720" w:lineRule="auto"/>
+      </w:pPr>
+    </w:p>
     <w:tbl>
       <w:tblPr>
         <w:tblW w:w="9090" w:type="dxa"/>
@@ -5880,6 +5918,7 @@
           </w:tcPr>
           <w:p>
             <w:pPr>
+              <w:spacing w:after="0"/>
               <w:rPr>
                 <w:rFonts w:ascii="Candara" w:eastAsia="SimSun" w:hAnsi="Candara" w:cs="Segoe UI"/>
                 <w:b/>
@@ -5916,6 +5955,7 @@
           </w:tcPr>
           <w:p>
             <w:pPr>
+              <w:spacing w:after="0"/>
               <w:rPr>
                 <w:rFonts w:ascii="Candara" w:eastAsia="SimSun" w:hAnsi="Candara" w:cs="Segoe UI"/>
                 <w:b/>
@@ -5953,6 +5993,7 @@
           </w:tcPr>
           <w:p>
             <w:pPr>
+              <w:spacing w:after="0"/>
               <w:rPr>
                 <w:rFonts w:ascii="Candara" w:eastAsia="SimSun" w:hAnsi="Candara" w:cs="Segoe UI"/>
                 <w:i/>
@@ -5983,6 +6024,7 @@
           </w:tcPr>
           <w:p>
             <w:pPr>
+              <w:spacing w:after="0"/>
               <w:rPr>
                 <w:rFonts w:ascii="Candara" w:eastAsia="SimSun" w:hAnsi="Candara" w:cs="Segoe UI"/>
                 <w:lang w:eastAsia="ja-JP"/>
@@ -6016,6 +6058,7 @@
           </w:tcPr>
           <w:p>
             <w:pPr>
+              <w:spacing w:after="0"/>
               <w:rPr>
                 <w:rFonts w:ascii="Candara" w:eastAsia="SimSun" w:hAnsi="Candara" w:cs="Segoe UI"/>
                 <w:i/>
@@ -6045,7 +6088,7 @@
           </w:tcPr>
           <w:p>
             <w:pPr>
-              <w:spacing w:line="240" w:lineRule="auto"/>
+              <w:spacing w:after="0" w:line="240" w:lineRule="auto"/>
               <w:rPr>
                 <w:rFonts w:ascii="Candara" w:hAnsi="Candara" w:cs="Segoe UI"/>
                 <w:lang w:eastAsia="ja-JP"/>
@@ -6093,6 +6136,7 @@
           </w:tcPr>
           <w:p>
             <w:pPr>
+              <w:spacing w:after="0"/>
               <w:rPr>
                 <w:rFonts w:ascii="Candara" w:eastAsia="SimSun" w:hAnsi="Candara" w:cs="Segoe UI"/>
                 <w:i/>
@@ -6122,7 +6166,7 @@
           </w:tcPr>
           <w:p>
             <w:pPr>
-              <w:spacing w:line="240" w:lineRule="auto"/>
+              <w:spacing w:after="0" w:line="240" w:lineRule="auto"/>
               <w:rPr>
                 <w:rFonts w:ascii="Candara" w:hAnsi="Candara" w:cs="Segoe UI"/>
                 <w:lang w:eastAsia="ja-JP"/>
@@ -6156,6 +6200,7 @@
           </w:tcPr>
           <w:p>
             <w:pPr>
+              <w:spacing w:after="0"/>
               <w:rPr>
                 <w:rFonts w:ascii="Candara" w:eastAsia="SimSun" w:hAnsi="Candara" w:cs="Segoe UI"/>
                 <w:i/>
@@ -6185,7 +6230,7 @@
           </w:tcPr>
           <w:p>
             <w:pPr>
-              <w:spacing w:before="0" w:after="0" w:line="240" w:lineRule="auto"/>
+              <w:spacing w:after="0" w:line="240" w:lineRule="auto"/>
               <w:rPr>
                 <w:rFonts w:ascii="Candara" w:hAnsi="Candara" w:cs="Segoe UI"/>
                 <w:lang w:eastAsia="ja-JP"/>
@@ -6226,6 +6271,7 @@
           </w:tcPr>
           <w:p>
             <w:pPr>
+              <w:spacing w:after="0"/>
               <w:rPr>
                 <w:rFonts w:ascii="Candara" w:eastAsia="SimSun" w:hAnsi="Candara" w:cs="Segoe UI"/>
                 <w:i/>
@@ -6255,7 +6301,7 @@
           </w:tcPr>
           <w:p>
             <w:pPr>
-              <w:spacing w:before="0" w:after="0" w:line="240" w:lineRule="auto"/>
+              <w:spacing w:after="0" w:line="240" w:lineRule="auto"/>
               <w:rPr>
                 <w:rFonts w:ascii="Candara" w:hAnsi="Candara" w:cs="Segoe UI"/>
                 <w:lang w:eastAsia="ja-JP"/>
@@ -6303,6 +6349,7 @@
           </w:tcPr>
           <w:p>
             <w:pPr>
+              <w:spacing w:after="0"/>
               <w:rPr>
                 <w:rFonts w:ascii="Candara" w:hAnsi="Candara" w:cs="Segoe UI"/>
                 <w:i/>
@@ -6337,7 +6384,7 @@
                 <w:ilvl w:val="0"/>
                 <w:numId w:val="19"/>
               </w:numPr>
-              <w:spacing w:before="0" w:after="0" w:line="240" w:lineRule="auto"/>
+              <w:spacing w:after="0" w:line="240" w:lineRule="auto"/>
               <w:ind w:left="436"/>
               <w:rPr>
                 <w:rFonts w:ascii="Candara" w:hAnsi="Candara" w:cs="Segoe UI"/>
@@ -6366,7 +6413,7 @@
                 <w:ilvl w:val="0"/>
                 <w:numId w:val="19"/>
               </w:numPr>
-              <w:spacing w:before="0" w:after="0" w:line="240" w:lineRule="auto"/>
+              <w:spacing w:after="0" w:line="240" w:lineRule="auto"/>
               <w:ind w:left="436"/>
               <w:rPr>
                 <w:rFonts w:ascii="Candara" w:hAnsi="Candara" w:cs="Segoe UI"/>
@@ -6408,6 +6455,7 @@
           </w:tcPr>
           <w:p>
             <w:pPr>
+              <w:spacing w:after="0"/>
               <w:rPr>
                 <w:rFonts w:ascii="Candara" w:eastAsia="SimSun" w:hAnsi="Candara" w:cs="Segoe UI"/>
                 <w:i/>
@@ -6437,6 +6485,7 @@
           </w:tcPr>
           <w:p>
             <w:pPr>
+              <w:spacing w:after="0"/>
               <w:rPr>
                 <w:rFonts w:ascii="Candara" w:hAnsi="Candara" w:cs="Segoe UI"/>
                 <w:lang w:eastAsia="ja-JP"/>
@@ -6470,6 +6519,7 @@
           </w:tcPr>
           <w:p>
             <w:pPr>
+              <w:spacing w:after="0"/>
               <w:rPr>
                 <w:rFonts w:ascii="Candara" w:eastAsia="SimSun" w:hAnsi="Candara" w:cs="Segoe UI"/>
                 <w:i/>
@@ -6499,7 +6549,7 @@
           </w:tcPr>
           <w:p>
             <w:pPr>
-              <w:spacing w:line="240" w:lineRule="auto"/>
+              <w:spacing w:after="0" w:line="240" w:lineRule="auto"/>
               <w:rPr>
                 <w:rFonts w:ascii="Candara" w:hAnsi="Candara" w:cs="Segoe UI"/>
                 <w:lang w:eastAsia="ja-JP"/>
@@ -7236,7 +7286,11 @@
         </w:tc>
       </w:tr>
     </w:tbl>
-    <w:p/>
+    <w:p>
+      <w:pPr>
+        <w:spacing w:line="720" w:lineRule="auto"/>
+      </w:pPr>
+    </w:p>
     <w:tbl>
       <w:tblPr>
         <w:tblW w:w="9090" w:type="dxa"/>
@@ -7291,6 +7345,7 @@
                 <w:color w:val="FFFFFF" w:themeColor="background1"/>
                 <w:lang w:eastAsia="ja-JP"/>
               </w:rPr>
+              <w:lastRenderedPageBreak/>
               <w:t>Use case ID</w:t>
             </w:r>
           </w:p>
@@ -8049,7 +8104,11 @@
     <w:p/>
     <w:p/>
     <w:p/>
-    <w:p/>
+    <w:p>
+      <w:pPr>
+        <w:spacing w:line="720" w:lineRule="auto"/>
+      </w:pPr>
+    </w:p>
     <w:tbl>
       <w:tblPr>
         <w:tblW w:w="9090" w:type="dxa"/>
@@ -8875,7 +8934,11 @@
     <w:p/>
     <w:p/>
     <w:p/>
-    <w:p/>
+    <w:p>
+      <w:pPr>
+        <w:spacing w:line="720" w:lineRule="auto"/>
+      </w:pPr>
+    </w:p>
     <w:tbl>
       <w:tblPr>
         <w:tblW w:w="9090" w:type="dxa"/>
@@ -9738,7 +9801,11 @@
     <w:p/>
     <w:p/>
     <w:p/>
-    <w:p/>
+    <w:p>
+      <w:pPr>
+        <w:spacing w:line="720" w:lineRule="auto"/>
+      </w:pPr>
+    </w:p>
     <w:tbl>
       <w:tblPr>
         <w:tblW w:w="9090" w:type="dxa"/>
@@ -10635,7 +10702,11 @@
     <w:p/>
     <w:p/>
     <w:p/>
-    <w:p/>
+    <w:p>
+      <w:pPr>
+        <w:spacing w:line="720" w:lineRule="auto"/>
+      </w:pPr>
+    </w:p>
     <w:tbl>
       <w:tblPr>
         <w:tblW w:w="9090" w:type="dxa"/>
@@ -11587,15 +11658,31 @@
         </w:tc>
       </w:tr>
     </w:tbl>
-    <w:p/>
-    <w:p/>
-    <w:p/>
-    <w:p/>
-    <w:p/>
-    <w:p/>
-    <w:p/>
-    <w:p/>
-    <w:p/>
+    <w:p>
+      <w:pPr>
+        <w:spacing w:line="720" w:lineRule="auto"/>
+      </w:pPr>
+    </w:p>
+    <w:p>
+      <w:pPr>
+        <w:spacing w:line="720" w:lineRule="auto"/>
+      </w:pPr>
+    </w:p>
+    <w:p>
+      <w:pPr>
+        <w:spacing w:line="720" w:lineRule="auto"/>
+      </w:pPr>
+    </w:p>
+    <w:p>
+      <w:pPr>
+        <w:spacing w:line="720" w:lineRule="auto"/>
+      </w:pPr>
+    </w:p>
+    <w:p>
+      <w:pPr>
+        <w:spacing w:line="720" w:lineRule="auto"/>
+      </w:pPr>
+    </w:p>
     <w:tbl>
       <w:tblPr>
         <w:tblW w:w="9090" w:type="dxa"/>
@@ -12564,7 +12651,7 @@
           <w:rFonts w:cs="Segoe UI"/>
         </w:rPr>
       </w:pPr>
-      <w:bookmarkStart w:id="11" w:name="_Toc43059283"/>
+      <w:bookmarkStart w:id="14" w:name="_Toc43119279"/>
       <w:r>
         <w:lastRenderedPageBreak/>
         <w:t>Bản m</w:t>
@@ -12578,7 +12665,7 @@
       <w:r>
         <w:t xml:space="preserve"> (Prototype)</w:t>
       </w:r>
-      <w:bookmarkEnd w:id="11"/>
+      <w:bookmarkEnd w:id="14"/>
     </w:p>
     <w:p>
       <w:pPr>
@@ -12807,6 +12894,7 @@
     </w:p>
     <w:p>
       <w:pPr>
+        <w:spacing w:line="720" w:lineRule="auto"/>
         <w:rPr>
           <w:noProof/>
         </w:rPr>
@@ -12936,6 +13024,7 @@
     </w:p>
     <w:p>
       <w:pPr>
+        <w:spacing w:line="720" w:lineRule="auto"/>
         <w:rPr>
           <w:noProof/>
         </w:rPr>
@@ -12943,6 +13032,7 @@
     </w:p>
     <w:p>
       <w:pPr>
+        <w:spacing w:line="720" w:lineRule="auto"/>
         <w:rPr>
           <w:noProof/>
         </w:rPr>
@@ -12950,6 +13040,7 @@
     </w:p>
     <w:p>
       <w:pPr>
+        <w:spacing w:line="720" w:lineRule="auto"/>
         <w:rPr>
           <w:noProof/>
         </w:rPr>
@@ -12957,6 +13048,7 @@
     </w:p>
     <w:p>
       <w:pPr>
+        <w:spacing w:line="720" w:lineRule="auto"/>
         <w:rPr>
           <w:noProof/>
         </w:rPr>
@@ -12964,41 +13056,7 @@
     </w:p>
     <w:p>
       <w:pPr>
-        <w:rPr>
-          <w:noProof/>
-        </w:rPr>
-      </w:pPr>
-    </w:p>
-    <w:p>
-      <w:pPr>
-        <w:rPr>
-          <w:noProof/>
-        </w:rPr>
-      </w:pPr>
-    </w:p>
-    <w:p>
-      <w:pPr>
-        <w:rPr>
-          <w:noProof/>
-        </w:rPr>
-      </w:pPr>
-    </w:p>
-    <w:p>
-      <w:pPr>
-        <w:rPr>
-          <w:noProof/>
-        </w:rPr>
-      </w:pPr>
-    </w:p>
-    <w:p>
-      <w:pPr>
-        <w:rPr>
-          <w:noProof/>
-        </w:rPr>
-      </w:pPr>
-    </w:p>
-    <w:p>
-      <w:pPr>
+        <w:spacing w:line="720" w:lineRule="auto"/>
         <w:rPr>
           <w:noProof/>
         </w:rPr>
@@ -13011,6 +13069,7 @@
           <w:ilvl w:val="2"/>
           <w:numId w:val="1"/>
         </w:numPr>
+        <w:spacing w:before="0"/>
         <w:ind w:left="720" w:hanging="180"/>
         <w:rPr>
           <w:rFonts w:asciiTheme="majorHAnsi" w:hAnsiTheme="majorHAnsi"/>
@@ -13239,6 +13298,7 @@
           <w:ilvl w:val="3"/>
           <w:numId w:val="20"/>
         </w:numPr>
+        <w:spacing w:before="0"/>
         <w:jc w:val="left"/>
       </w:pPr>
       <w:r>
@@ -13366,6 +13426,7 @@
     </w:p>
     <w:p>
       <w:pPr>
+        <w:spacing w:line="720" w:lineRule="auto"/>
         <w:jc w:val="left"/>
       </w:pPr>
     </w:p>
@@ -13376,6 +13437,7 @@
           <w:ilvl w:val="4"/>
           <w:numId w:val="20"/>
         </w:numPr>
+        <w:spacing w:before="0"/>
         <w:jc w:val="left"/>
       </w:pPr>
       <w:r>
@@ -13460,16 +13522,7 @@
         <w:jc w:val="center"/>
       </w:pPr>
       <w:r>
-        <w:t>Hình 6 C</w:t>
-      </w:r>
-      <w:r>
-        <w:t>hức năng</w:t>
-      </w:r>
-      <w:r>
-        <w:t xml:space="preserve"> thêm mới</w:t>
-      </w:r>
-      <w:r>
-        <w:t xml:space="preserve"> kế hoạch thay thế - sửa chữa</w:t>
+        <w:t>Hình 6 Chức năng thêm mới kế hoạch thay thế - sửa chữa</w:t>
       </w:r>
     </w:p>
     <w:p>
@@ -13524,6 +13577,7 @@
     </w:p>
     <w:p>
       <w:pPr>
+        <w:spacing w:line="720" w:lineRule="auto"/>
         <w:jc w:val="left"/>
       </w:pPr>
     </w:p>
@@ -13534,6 +13588,7 @@
           <w:ilvl w:val="3"/>
           <w:numId w:val="20"/>
         </w:numPr>
+        <w:spacing w:before="0"/>
         <w:jc w:val="left"/>
       </w:pPr>
       <w:r>
@@ -13661,6 +13716,7 @@
     </w:p>
     <w:p>
       <w:pPr>
+        <w:spacing w:line="720" w:lineRule="auto"/>
         <w:jc w:val="left"/>
       </w:pPr>
     </w:p>
@@ -13671,6 +13727,7 @@
           <w:ilvl w:val="3"/>
           <w:numId w:val="20"/>
         </w:numPr>
+        <w:spacing w:before="0"/>
         <w:jc w:val="left"/>
       </w:pPr>
       <w:r>
@@ -13830,6 +13887,7 @@
     </w:p>
     <w:p>
       <w:pPr>
+        <w:spacing w:line="720" w:lineRule="auto"/>
         <w:rPr>
           <w:rFonts w:asciiTheme="majorHAnsi" w:hAnsiTheme="majorHAnsi"/>
           <w:b/>
@@ -13846,6 +13904,7 @@
           <w:ilvl w:val="2"/>
           <w:numId w:val="20"/>
         </w:numPr>
+        <w:spacing w:before="0"/>
         <w:rPr>
           <w:rFonts w:asciiTheme="majorHAnsi" w:hAnsiTheme="majorHAnsi"/>
           <w:b/>
@@ -14051,6 +14110,7 @@
     </w:p>
     <w:p>
       <w:pPr>
+        <w:spacing w:line="720" w:lineRule="auto"/>
         <w:rPr>
           <w:rFonts w:asciiTheme="majorHAnsi" w:hAnsiTheme="majorHAnsi"/>
           <w:b/>
@@ -14067,6 +14127,7 @@
           <w:ilvl w:val="3"/>
           <w:numId w:val="20"/>
         </w:numPr>
+        <w:spacing w:before="0"/>
         <w:rPr>
           <w:rFonts w:asciiTheme="majorHAnsi" w:hAnsiTheme="majorHAnsi"/>
           <w:b/>
@@ -14308,6 +14369,7 @@
     </w:p>
     <w:p>
       <w:pPr>
+        <w:spacing w:line="720" w:lineRule="auto"/>
         <w:rPr>
           <w:rFonts w:asciiTheme="majorHAnsi" w:hAnsiTheme="majorHAnsi"/>
           <w:b/>
@@ -14324,6 +14386,7 @@
           <w:ilvl w:val="4"/>
           <w:numId w:val="20"/>
         </w:numPr>
+        <w:spacing w:before="0"/>
         <w:rPr>
           <w:rFonts w:asciiTheme="majorHAnsi" w:hAnsiTheme="majorHAnsi"/>
           <w:b/>
@@ -14372,8 +14435,6 @@
         </w:rPr>
         <w:t>Thêm mới</w:t>
       </w:r>
-      <w:bookmarkStart w:id="12" w:name="_GoBack"/>
-      <w:bookmarkEnd w:id="12"/>
       <w:r>
         <w:rPr>
           <w:rFonts w:asciiTheme="majorHAnsi" w:hAnsiTheme="majorHAnsi"/>
@@ -14626,6 +14687,7 @@
     </w:p>
     <w:p>
       <w:pPr>
+        <w:spacing w:line="720" w:lineRule="auto"/>
         <w:rPr>
           <w:rFonts w:asciiTheme="majorHAnsi" w:hAnsiTheme="majorHAnsi"/>
           <w:b/>
@@ -14642,6 +14704,7 @@
           <w:ilvl w:val="2"/>
           <w:numId w:val="20"/>
         </w:numPr>
+        <w:spacing w:before="0"/>
         <w:rPr>
           <w:rFonts w:asciiTheme="majorHAnsi" w:hAnsiTheme="majorHAnsi"/>
           <w:b/>
@@ -14850,6 +14913,7 @@
     </w:p>
     <w:p>
       <w:pPr>
+        <w:spacing w:line="720" w:lineRule="auto"/>
         <w:rPr>
           <w:rFonts w:asciiTheme="majorHAnsi" w:hAnsiTheme="majorHAnsi"/>
           <w:b/>
@@ -14866,6 +14930,7 @@
           <w:ilvl w:val="3"/>
           <w:numId w:val="20"/>
         </w:numPr>
+        <w:spacing w:before="0"/>
         <w:rPr>
           <w:rFonts w:asciiTheme="majorHAnsi" w:hAnsiTheme="majorHAnsi"/>
           <w:b/>
@@ -15031,7 +15096,7 @@
     </w:p>
     <w:p>
       <w:pPr>
-        <w:jc w:val="center"/>
+        <w:spacing w:line="720" w:lineRule="auto"/>
       </w:pPr>
     </w:p>
     <w:p>
@@ -15041,6 +15106,7 @@
           <w:ilvl w:val="4"/>
           <w:numId w:val="20"/>
         </w:numPr>
+        <w:spacing w:before="0"/>
         <w:jc w:val="left"/>
         <w:rPr>
           <w:b/>
@@ -15244,6 +15310,7 @@
     </w:p>
     <w:p>
       <w:pPr>
+        <w:spacing w:line="720" w:lineRule="auto"/>
         <w:rPr>
           <w:rFonts w:asciiTheme="majorHAnsi" w:hAnsiTheme="majorHAnsi"/>
           <w:b/>
@@ -15260,6 +15327,7 @@
           <w:ilvl w:val="3"/>
           <w:numId w:val="20"/>
         </w:numPr>
+        <w:spacing w:before="0"/>
         <w:rPr>
           <w:rFonts w:asciiTheme="majorHAnsi" w:hAnsiTheme="majorHAnsi"/>
           <w:b/>
@@ -15467,6 +15535,7 @@
           <w:ilvl w:val="2"/>
           <w:numId w:val="20"/>
         </w:numPr>
+        <w:spacing w:before="0"/>
         <w:rPr>
           <w:rFonts w:asciiTheme="majorHAnsi" w:hAnsiTheme="majorHAnsi"/>
           <w:b/>
@@ -15560,7 +15629,11 @@
     <w:p/>
     <w:p/>
     <w:p/>
-    <w:p/>
+    <w:p>
+      <w:pPr>
+        <w:spacing w:line="720" w:lineRule="auto"/>
+      </w:pPr>
+    </w:p>
     <w:p>
       <w:pPr>
         <w:pStyle w:val="ListParagraph"/>
@@ -15568,6 +15641,7 @@
           <w:ilvl w:val="3"/>
           <w:numId w:val="20"/>
         </w:numPr>
+        <w:spacing w:before="0"/>
         <w:rPr>
           <w:b/>
           <w:i/>
@@ -15830,7 +15904,11 @@
     <w:p/>
     <w:p/>
     <w:p/>
-    <w:p/>
+    <w:p>
+      <w:pPr>
+        <w:spacing w:line="720" w:lineRule="auto"/>
+      </w:pPr>
+    </w:p>
     <w:p>
       <w:pPr>
         <w:pStyle w:val="ListParagraph"/>
@@ -16088,7 +16166,7 @@
               <w:noProof/>
               <w:color w:val="FFFFFF" w:themeColor="background1"/>
             </w:rPr>
-            <w:t>26</w:t>
+            <w:t>1</w:t>
           </w:r>
           <w:r>
             <w:rPr>
@@ -19362,7 +19440,7 @@
     <w:charset w:val="00"/>
     <w:family w:val="swiss"/>
     <w:pitch w:val="variable"/>
-    <w:sig w:usb0="E0002AFF" w:usb1="4000ACFF" w:usb2="00000001" w:usb3="00000000" w:csb0="000001FF" w:csb1="00000000"/>
+    <w:sig w:usb0="E4002EFF" w:usb1="C000247B" w:usb2="00000009" w:usb3="00000000" w:csb0="000001FF" w:csb1="00000000"/>
   </w:font>
   <w:font w:name="Courier New">
     <w:panose1 w:val="02070309020205020404"/>
@@ -19376,7 +19454,7 @@
     <w:charset w:val="00"/>
     <w:family w:val="roman"/>
     <w:pitch w:val="variable"/>
-    <w:sig w:usb0="E0002AFF" w:usb1="C0007843" w:usb2="00000009" w:usb3="00000000" w:csb0="000001FF" w:csb1="00000000"/>
+    <w:sig w:usb0="E0002EFF" w:usb1="C000785B" w:usb2="00000009" w:usb3="00000000" w:csb0="000001FF" w:csb1="00000000"/>
   </w:font>
   <w:font w:name="Wingdings">
     <w:panose1 w:val="05000000000000000000"/>
@@ -19426,7 +19504,7 @@
     <w:charset w:val="00"/>
     <w:family w:val="swiss"/>
     <w:pitch w:val="variable"/>
-    <w:sig w:usb0="E0002AFF" w:usb1="C0007843" w:usb2="00000009" w:usb3="00000000" w:csb0="000001FF" w:csb1="00000000"/>
+    <w:sig w:usb0="E0002EFF" w:usb1="C000785B" w:usb2="00000009" w:usb3="00000000" w:csb0="000001FF" w:csb1="00000000"/>
   </w:font>
   <w:font w:name="Calibri Light">
     <w:panose1 w:val="020F0302020204030204"/>
@@ -19462,8 +19540,11 @@
     <w:rsid w:val="001C4D13"/>
     <w:rsid w:val="001E23C3"/>
     <w:rsid w:val="00221177"/>
+    <w:rsid w:val="0023647C"/>
     <w:rsid w:val="00241514"/>
     <w:rsid w:val="002E1116"/>
+    <w:rsid w:val="00306617"/>
+    <w:rsid w:val="0034534F"/>
     <w:rsid w:val="003466A5"/>
     <w:rsid w:val="003468ED"/>
     <w:rsid w:val="0036061B"/>
@@ -19473,10 +19554,13 @@
     <w:rsid w:val="005D6483"/>
     <w:rsid w:val="00605ED9"/>
     <w:rsid w:val="00642129"/>
+    <w:rsid w:val="006A003D"/>
     <w:rsid w:val="006A5587"/>
+    <w:rsid w:val="006C5F50"/>
     <w:rsid w:val="006E7B9E"/>
     <w:rsid w:val="007040A9"/>
     <w:rsid w:val="00783296"/>
+    <w:rsid w:val="00784AC3"/>
     <w:rsid w:val="0078704D"/>
     <w:rsid w:val="00794B56"/>
     <w:rsid w:val="007B7A1D"/>
@@ -19487,9 +19571,13 @@
     <w:rsid w:val="008E2F0C"/>
     <w:rsid w:val="00923546"/>
     <w:rsid w:val="009D75F2"/>
+    <w:rsid w:val="00A422DE"/>
+    <w:rsid w:val="00A60555"/>
+    <w:rsid w:val="00A65212"/>
     <w:rsid w:val="00AB315C"/>
     <w:rsid w:val="00AD67CC"/>
     <w:rsid w:val="00B33007"/>
+    <w:rsid w:val="00B81B5A"/>
     <w:rsid w:val="00C05383"/>
     <w:rsid w:val="00C33DB7"/>
     <w:rsid w:val="00C94AAA"/>
@@ -20289,7 +20377,7 @@
 </file>
 
 <file path=customXml/itemProps2.xml><?xml version="1.0" encoding="utf-8"?>
-<ds:datastoreItem xmlns:ds="http://schemas.openxmlformats.org/officeDocument/2006/customXml" ds:itemID="{EDF1B18E-0832-47B1-996A-740F2580B0C3}">
+<ds:datastoreItem xmlns:ds="http://schemas.openxmlformats.org/officeDocument/2006/customXml" ds:itemID="{CD200EC8-117F-40AC-8570-B8DE4E2C437A}">
   <ds:schemaRefs>
     <ds:schemaRef ds:uri="http://schemas.openxmlformats.org/officeDocument/2006/bibliography"/>
   </ds:schemaRefs>

</xml_diff>